<commit_message>
DesignDoc update. Added enemy to main scene. Projectiles now autofire. Added Speed parameter to movement.
</commit_message>
<xml_diff>
--- a/03SpaceShooterDesignDoc.docx
+++ b/03SpaceShooterDesignDoc.docx
@@ -4,11 +4,275 @@
   <w:body>
     <w:p>
       <w:pPr>
-        <w:pStyle w:val="Tytu"/>
+        <w:rPr>
+          <w:b/>
+          <w:bCs/>
+          <w:lang w:val="en-US"/>
+        </w:rPr>
+      </w:pPr>
+      <w:r>
+        <w:rPr>
+          <w:b/>
+          <w:bCs/>
+          <w:lang w:val="en-US"/>
+        </w:rPr>
+        <w:t>Następne w kolejce:</w:t>
+      </w:r>
+    </w:p>
+    <w:p>
+      <w:pPr>
+        <w:pStyle w:val="ListParagraph"/>
+        <w:numPr>
+          <w:ilvl w:val="0"/>
+          <w:numId w:val="2"/>
+        </w:numPr>
+        <w:rPr>
+          <w:rFonts w:asciiTheme="majorHAnsi" w:eastAsiaTheme="majorEastAsia" w:hAnsiTheme="majorHAnsi" w:cstheme="majorBidi"/>
+          <w:b/>
+          <w:bCs/>
+          <w:spacing w:val="-10"/>
+          <w:kern w:val="28"/>
+          <w:sz w:val="56"/>
+          <w:szCs w:val="56"/>
+          <w:lang w:val="en-US"/>
+        </w:rPr>
+      </w:pPr>
+      <w:r>
+        <w:rPr>
+          <w:b/>
+          <w:bCs/>
+          <w:lang w:val="en-US"/>
+        </w:rPr>
+        <w:t>Opóźnienie w strzelaniu.</w:t>
+      </w:r>
+    </w:p>
+    <w:p>
+      <w:pPr>
+        <w:pStyle w:val="ListParagraph"/>
+        <w:numPr>
+          <w:ilvl w:val="0"/>
+          <w:numId w:val="2"/>
+        </w:numPr>
+        <w:rPr>
+          <w:rFonts w:asciiTheme="majorHAnsi" w:eastAsiaTheme="majorEastAsia" w:hAnsiTheme="majorHAnsi" w:cstheme="majorBidi"/>
+          <w:b/>
+          <w:bCs/>
+          <w:spacing w:val="-10"/>
+          <w:kern w:val="28"/>
+          <w:sz w:val="56"/>
+          <w:szCs w:val="56"/>
+          <w:lang w:val="en-US"/>
+        </w:rPr>
+      </w:pPr>
+      <w:r>
+        <w:rPr>
+          <w:b/>
+          <w:bCs/>
+          <w:lang w:val="en-US"/>
+        </w:rPr>
+        <w:t>Kula trafia w przeciwnika.</w:t>
+      </w:r>
+    </w:p>
+    <w:p>
+      <w:pPr>
+        <w:pStyle w:val="ListParagraph"/>
+        <w:numPr>
+          <w:ilvl w:val="0"/>
+          <w:numId w:val="2"/>
+        </w:numPr>
+        <w:rPr>
+          <w:rFonts w:asciiTheme="majorHAnsi" w:eastAsiaTheme="majorEastAsia" w:hAnsiTheme="majorHAnsi" w:cstheme="majorBidi"/>
+          <w:b/>
+          <w:bCs/>
+          <w:spacing w:val="-10"/>
+          <w:kern w:val="28"/>
+          <w:sz w:val="56"/>
+          <w:szCs w:val="56"/>
+          <w:lang w:val="en-US"/>
+        </w:rPr>
+      </w:pPr>
+      <w:r>
+        <w:rPr>
+          <w:b/>
+          <w:bCs/>
+          <w:lang w:val="en-US"/>
+        </w:rPr>
+        <w:t>Przeciwnik ma zdrowie.</w:t>
+      </w:r>
+    </w:p>
+    <w:p>
+      <w:pPr>
+        <w:pStyle w:val="ListParagraph"/>
+        <w:numPr>
+          <w:ilvl w:val="0"/>
+          <w:numId w:val="2"/>
+        </w:numPr>
+        <w:rPr>
+          <w:rFonts w:asciiTheme="majorHAnsi" w:eastAsiaTheme="majorEastAsia" w:hAnsiTheme="majorHAnsi" w:cstheme="majorBidi"/>
+          <w:b/>
+          <w:bCs/>
+          <w:spacing w:val="-10"/>
+          <w:kern w:val="28"/>
+          <w:sz w:val="56"/>
+          <w:szCs w:val="56"/>
+        </w:rPr>
+      </w:pPr>
+      <w:r>
+        <w:rPr>
+          <w:b/>
+          <w:bCs/>
+        </w:rPr>
+        <w:t xml:space="preserve">Przeciwnik traci </w:t>
+      </w:r>
+      <w:proofErr w:type="gramStart"/>
+      <w:r>
+        <w:rPr>
+          <w:b/>
+          <w:bCs/>
+        </w:rPr>
+        <w:t>zdrowie</w:t>
+      </w:r>
+      <w:proofErr w:type="gramEnd"/>
+      <w:r>
+        <w:rPr>
+          <w:b/>
+          <w:bCs/>
+        </w:rPr>
+        <w:t xml:space="preserve"> gdy k</w:t>
+      </w:r>
+      <w:r>
+        <w:rPr>
+          <w:b/>
+          <w:bCs/>
+        </w:rPr>
+        <w:t>ula się z nim zderza.</w:t>
+      </w:r>
+    </w:p>
+    <w:p>
+      <w:pPr>
+        <w:pStyle w:val="ListParagraph"/>
+        <w:numPr>
+          <w:ilvl w:val="0"/>
+          <w:numId w:val="2"/>
+        </w:numPr>
+        <w:rPr>
+          <w:rFonts w:asciiTheme="majorHAnsi" w:eastAsiaTheme="majorEastAsia" w:hAnsiTheme="majorHAnsi" w:cstheme="majorBidi"/>
+          <w:b/>
+          <w:bCs/>
+          <w:spacing w:val="-10"/>
+          <w:kern w:val="28"/>
+          <w:sz w:val="56"/>
+          <w:szCs w:val="56"/>
+        </w:rPr>
+      </w:pPr>
+      <w:r>
+        <w:rPr>
+          <w:b/>
+          <w:bCs/>
+        </w:rPr>
+        <w:t xml:space="preserve">Przeciwnik </w:t>
+      </w:r>
+      <w:proofErr w:type="gramStart"/>
+      <w:r>
+        <w:rPr>
+          <w:b/>
+          <w:bCs/>
+        </w:rPr>
+        <w:t>ginie</w:t>
+      </w:r>
+      <w:proofErr w:type="gramEnd"/>
+      <w:r>
+        <w:rPr>
+          <w:b/>
+          <w:bCs/>
+        </w:rPr>
+        <w:t xml:space="preserve"> gdy zdrowie spadnie do zera.</w:t>
+      </w:r>
+    </w:p>
+    <w:p>
+      <w:pPr>
+        <w:pStyle w:val="ListParagraph"/>
+        <w:numPr>
+          <w:ilvl w:val="0"/>
+          <w:numId w:val="2"/>
+        </w:numPr>
+        <w:rPr>
+          <w:rFonts w:asciiTheme="majorHAnsi" w:eastAsiaTheme="majorEastAsia" w:hAnsiTheme="majorHAnsi" w:cstheme="majorBidi"/>
+          <w:b/>
+          <w:bCs/>
+          <w:spacing w:val="-10"/>
+          <w:kern w:val="28"/>
+          <w:sz w:val="56"/>
+          <w:szCs w:val="56"/>
+        </w:rPr>
+      </w:pPr>
+      <w:r>
+        <w:rPr>
+          <w:b/>
+          <w:bCs/>
+        </w:rPr>
+        <w:t>Przeciwnik porusza się jednostajnie w dół.</w:t>
+      </w:r>
+    </w:p>
+    <w:p>
+      <w:pPr>
+        <w:pStyle w:val="ListParagraph"/>
+        <w:numPr>
+          <w:ilvl w:val="0"/>
+          <w:numId w:val="2"/>
+        </w:numPr>
+        <w:rPr>
+          <w:rFonts w:asciiTheme="majorHAnsi" w:eastAsiaTheme="majorEastAsia" w:hAnsiTheme="majorHAnsi" w:cstheme="majorBidi"/>
+          <w:b/>
+          <w:bCs/>
+          <w:spacing w:val="-10"/>
+          <w:kern w:val="28"/>
+          <w:sz w:val="56"/>
+          <w:szCs w:val="56"/>
+        </w:rPr>
+      </w:pPr>
+      <w:r>
+        <w:rPr>
+          <w:b/>
+          <w:bCs/>
+        </w:rPr>
+        <w:t>Spawner tworzy przeciwników losowe wg. Wskaźnika ciśnienia.</w:t>
+      </w:r>
+      <w:r>
+        <w:rPr>
+          <w:b/>
+          <w:bCs/>
+        </w:rPr>
+        <w:br w:type="page"/>
+      </w:r>
+    </w:p>
+    <w:p>
+      <w:pPr>
+        <w:pStyle w:val="Title"/>
         <w:jc w:val="center"/>
         <w:rPr>
           <w:b/>
           <w:bCs/>
+        </w:rPr>
+      </w:pPr>
+    </w:p>
+    <w:p>
+      <w:pPr>
+        <w:pStyle w:val="Title"/>
+        <w:jc w:val="center"/>
+        <w:rPr>
+          <w:b/>
+          <w:bCs/>
+        </w:rPr>
+      </w:pPr>
+    </w:p>
+    <w:p>
+      <w:pPr>
+        <w:pStyle w:val="Title"/>
+        <w:jc w:val="center"/>
+        <w:rPr>
+          <w:b/>
+          <w:bCs/>
           <w:lang w:val="en-US"/>
         </w:rPr>
       </w:pPr>
@@ -114,12 +378,28 @@
         <w:t xml:space="preserve"> </w:t>
       </w:r>
       <w:r>
-        <w:t>Vostok 2061:: Szczegółowość.</w:t>
-      </w:r>
-    </w:p>
-    <w:p>
-      <w:r>
-        <w:t>Gra powoli,  stopniowo ale nieubłaganie zwiększa poziom trudności. Zadaniem gracza jest przetrwać jak najdłużej.</w:t>
+        <w:t xml:space="preserve">Vostok </w:t>
+      </w:r>
+      <w:proofErr w:type="gramStart"/>
+      <w:r>
+        <w:t>2061::</w:t>
+      </w:r>
+      <w:proofErr w:type="gramEnd"/>
+      <w:r>
+        <w:t xml:space="preserve"> Szczegółowość.</w:t>
+      </w:r>
+    </w:p>
+    <w:p>
+      <w:r>
+        <w:t xml:space="preserve">Gra </w:t>
+      </w:r>
+      <w:proofErr w:type="gramStart"/>
+      <w:r>
+        <w:t>powoli,  stopniowo</w:t>
+      </w:r>
+      <w:proofErr w:type="gramEnd"/>
+      <w:r>
+        <w:t xml:space="preserve"> ale nieubłaganie zwiększa poziom trudności. Zadaniem gracza jest przetrwać jak najdłużej.</w:t>
       </w:r>
     </w:p>
     <w:p/>
@@ -137,14 +417,21 @@
     </w:p>
     <w:p>
       <w:pPr>
-        <w:pStyle w:val="Akapitzlist"/>
+        <w:pStyle w:val="ListParagraph"/>
         <w:numPr>
           <w:ilvl w:val="0"/>
           <w:numId w:val="1"/>
         </w:numPr>
       </w:pPr>
       <w:r>
-        <w:t xml:space="preserve">Skończyć grę. </w:t>
+        <w:rPr>
+          <w:b/>
+          <w:bCs/>
+        </w:rPr>
+        <w:t>Skończyć grę.</w:t>
+      </w:r>
+      <w:r>
+        <w:t xml:space="preserve"> </w:t>
       </w:r>
       <w:r>
         <w:t>Główne menu-&gt;Główny gameplay -&gt;GameOver/Restart.</w:t>
@@ -152,7 +439,7 @@
     </w:p>
     <w:p>
       <w:pPr>
-        <w:pStyle w:val="Akapitzlist"/>
+        <w:pStyle w:val="ListParagraph"/>
         <w:numPr>
           <w:ilvl w:val="0"/>
           <w:numId w:val="1"/>
@@ -208,7 +495,15 @@
         <w:t xml:space="preserve"> </w:t>
       </w:r>
       <w:r>
-        <w:t>Czy to w ogóle fajne. Jak oceniać ciśnienie. Jak budować i modulować ciśnienie.</w:t>
+        <w:t xml:space="preserve">Czy to w ogóle </w:t>
+      </w:r>
+      <w:proofErr w:type="gramStart"/>
+      <w:r>
+        <w:t>fajne</w:t>
+      </w:r>
+      <w:proofErr w:type="gramEnd"/>
+      <w:r>
+        <w:t>. Jak oceniać ciśnienie. Jak budować i modulować ciśnienie.</w:t>
       </w:r>
     </w:p>
     <w:p/>
@@ -227,6 +522,119 @@
 <file path=word/numbering.xml><?xml version="1.0" encoding="utf-8"?>
 <w:numbering xmlns:wpc="http://schemas.microsoft.com/office/word/2010/wordprocessingCanvas" xmlns:cx="http://schemas.microsoft.com/office/drawing/2014/chartex" xmlns:cx1="http://schemas.microsoft.com/office/drawing/2015/9/8/chartex" xmlns:cx2="http://schemas.microsoft.com/office/drawing/2015/10/21/chartex" xmlns:cx3="http://schemas.microsoft.com/office/drawing/2016/5/9/chartex" xmlns:cx4="http://schemas.microsoft.com/office/drawing/2016/5/10/chartex" xmlns:cx5="http://schemas.microsoft.com/office/drawing/2016/5/11/chartex" xmlns:cx6="http://schemas.microsoft.com/office/drawing/2016/5/12/chartex" xmlns:cx7="http://schemas.microsoft.com/office/drawing/2016/5/13/chartex" xmlns:cx8="http://schemas.microsoft.com/office/drawing/2016/5/14/chartex" xmlns:mc="http://schemas.openxmlformats.org/markup-compatibility/2006" xmlns:aink="http://schemas.microsoft.com/office/drawing/2016/ink" xmlns:am3d="http://schemas.microsoft.com/office/drawing/2017/model3d" xmlns:o="urn:schemas-microsoft-com:office:office" xmlns:r="http://schemas.openxmlformats.org/officeDocument/2006/relationships" xmlns:m="http://schemas.openxmlformats.org/officeDocument/2006/math" xmlns:v="urn:schemas-microsoft-com:vml" xmlns:wp14="http://schemas.microsoft.com/office/word/2010/wordprocessingDrawing" xmlns:wp="http://schemas.openxmlformats.org/drawingml/2006/wordprocessingDrawing" xmlns:w10="urn:schemas-microsoft-com:office:word" xmlns:w="http://schemas.openxmlformats.org/wordprocessingml/2006/main" xmlns:w14="http://schemas.microsoft.com/office/word/2010/wordml" xmlns:w15="http://schemas.microsoft.com/office/word/2012/wordml" xmlns:w16cex="http://schemas.microsoft.com/office/word/2018/wordml/cex" xmlns:w16cid="http://schemas.microsoft.com/office/word/2016/wordml/cid" xmlns:w16="http://schemas.microsoft.com/office/word/2018/wordml" xmlns:w16sdtdh="http://schemas.microsoft.com/office/word/2020/wordml/sdtdatahash" xmlns:w16se="http://schemas.microsoft.com/office/word/2015/wordml/symex" xmlns:wpg="http://schemas.microsoft.com/office/word/2010/wordprocessingGroup" xmlns:wpi="http://schemas.microsoft.com/office/word/2010/wordprocessingInk" xmlns:wne="http://schemas.microsoft.com/office/word/2006/wordml" xmlns:wps="http://schemas.microsoft.com/office/word/2010/wordprocessingShape" mc:Ignorable="w14 w15 w16se w16cid w16 w16cex w16sdtdh wp14">
   <w:abstractNum w:abstractNumId="0" w15:restartNumberingAfterBreak="0">
+    <w:nsid w:val="7C00549D"/>
+    <w:multiLevelType w:val="hybridMultilevel"/>
+    <w:tmpl w:val="D91A49A0"/>
+    <w:lvl w:ilvl="0" w:tplc="5F6C1C10">
+      <w:numFmt w:val="bullet"/>
+      <w:lvlText w:val="-"/>
+      <w:lvlJc w:val="left"/>
+      <w:pPr>
+        <w:ind w:left="720" w:hanging="360"/>
+      </w:pPr>
+      <w:rPr>
+        <w:rFonts w:ascii="Calibri" w:eastAsiaTheme="minorHAnsi" w:hAnsi="Calibri" w:cs="Calibri" w:hint="default"/>
+        <w:sz w:val="22"/>
+      </w:rPr>
+    </w:lvl>
+    <w:lvl w:ilvl="1" w:tplc="04090003" w:tentative="1">
+      <w:start w:val="1"/>
+      <w:numFmt w:val="bullet"/>
+      <w:lvlText w:val="o"/>
+      <w:lvlJc w:val="left"/>
+      <w:pPr>
+        <w:ind w:left="1440" w:hanging="360"/>
+      </w:pPr>
+      <w:rPr>
+        <w:rFonts w:ascii="Courier New" w:hAnsi="Courier New" w:cs="Courier New" w:hint="default"/>
+      </w:rPr>
+    </w:lvl>
+    <w:lvl w:ilvl="2" w:tplc="04090005" w:tentative="1">
+      <w:start w:val="1"/>
+      <w:numFmt w:val="bullet"/>
+      <w:lvlText w:val=""/>
+      <w:lvlJc w:val="left"/>
+      <w:pPr>
+        <w:ind w:left="2160" w:hanging="360"/>
+      </w:pPr>
+      <w:rPr>
+        <w:rFonts w:ascii="Wingdings" w:hAnsi="Wingdings" w:hint="default"/>
+      </w:rPr>
+    </w:lvl>
+    <w:lvl w:ilvl="3" w:tplc="04090001" w:tentative="1">
+      <w:start w:val="1"/>
+      <w:numFmt w:val="bullet"/>
+      <w:lvlText w:val=""/>
+      <w:lvlJc w:val="left"/>
+      <w:pPr>
+        <w:ind w:left="2880" w:hanging="360"/>
+      </w:pPr>
+      <w:rPr>
+        <w:rFonts w:ascii="Symbol" w:hAnsi="Symbol" w:hint="default"/>
+      </w:rPr>
+    </w:lvl>
+    <w:lvl w:ilvl="4" w:tplc="04090003" w:tentative="1">
+      <w:start w:val="1"/>
+      <w:numFmt w:val="bullet"/>
+      <w:lvlText w:val="o"/>
+      <w:lvlJc w:val="left"/>
+      <w:pPr>
+        <w:ind w:left="3600" w:hanging="360"/>
+      </w:pPr>
+      <w:rPr>
+        <w:rFonts w:ascii="Courier New" w:hAnsi="Courier New" w:cs="Courier New" w:hint="default"/>
+      </w:rPr>
+    </w:lvl>
+    <w:lvl w:ilvl="5" w:tplc="04090005" w:tentative="1">
+      <w:start w:val="1"/>
+      <w:numFmt w:val="bullet"/>
+      <w:lvlText w:val=""/>
+      <w:lvlJc w:val="left"/>
+      <w:pPr>
+        <w:ind w:left="4320" w:hanging="360"/>
+      </w:pPr>
+      <w:rPr>
+        <w:rFonts w:ascii="Wingdings" w:hAnsi="Wingdings" w:hint="default"/>
+      </w:rPr>
+    </w:lvl>
+    <w:lvl w:ilvl="6" w:tplc="04090001" w:tentative="1">
+      <w:start w:val="1"/>
+      <w:numFmt w:val="bullet"/>
+      <w:lvlText w:val=""/>
+      <w:lvlJc w:val="left"/>
+      <w:pPr>
+        <w:ind w:left="5040" w:hanging="360"/>
+      </w:pPr>
+      <w:rPr>
+        <w:rFonts w:ascii="Symbol" w:hAnsi="Symbol" w:hint="default"/>
+      </w:rPr>
+    </w:lvl>
+    <w:lvl w:ilvl="7" w:tplc="04090003" w:tentative="1">
+      <w:start w:val="1"/>
+      <w:numFmt w:val="bullet"/>
+      <w:lvlText w:val="o"/>
+      <w:lvlJc w:val="left"/>
+      <w:pPr>
+        <w:ind w:left="5760" w:hanging="360"/>
+      </w:pPr>
+      <w:rPr>
+        <w:rFonts w:ascii="Courier New" w:hAnsi="Courier New" w:cs="Courier New" w:hint="default"/>
+      </w:rPr>
+    </w:lvl>
+    <w:lvl w:ilvl="8" w:tplc="04090005" w:tentative="1">
+      <w:start w:val="1"/>
+      <w:numFmt w:val="bullet"/>
+      <w:lvlText w:val=""/>
+      <w:lvlJc w:val="left"/>
+      <w:pPr>
+        <w:ind w:left="6480" w:hanging="360"/>
+      </w:pPr>
+      <w:rPr>
+        <w:rFonts w:ascii="Wingdings" w:hAnsi="Wingdings" w:hint="default"/>
+      </w:rPr>
+    </w:lvl>
+  </w:abstractNum>
+  <w:abstractNum w:abstractNumId="1" w15:restartNumberingAfterBreak="0">
     <w:nsid w:val="7CF2167E"/>
     <w:multiLevelType w:val="hybridMultilevel"/>
     <w:tmpl w:val="54F0F382"/>
@@ -316,6 +724,9 @@
     </w:lvl>
   </w:abstractNum>
   <w:num w:numId="1">
+    <w:abstractNumId w:val="1"/>
+  </w:num>
+  <w:num w:numId="2">
     <w:abstractNumId w:val="0"/>
   </w:num>
 </w:numbering>
@@ -716,17 +1127,17 @@
     <w:lsdException w:name="Unresolved Mention" w:semiHidden="1" w:unhideWhenUsed="1"/>
     <w:lsdException w:name="Smart Link" w:semiHidden="1" w:unhideWhenUsed="1"/>
   </w:latentStyles>
-  <w:style w:type="paragraph" w:default="1" w:styleId="Normalny">
+  <w:style w:type="paragraph" w:default="1" w:styleId="Normal">
     <w:name w:val="Normal"/>
     <w:qFormat/>
   </w:style>
-  <w:style w:type="character" w:default="1" w:styleId="Domylnaczcionkaakapitu">
+  <w:style w:type="character" w:default="1" w:styleId="DefaultParagraphFont">
     <w:name w:val="Default Paragraph Font"/>
     <w:uiPriority w:val="1"/>
     <w:semiHidden/>
     <w:unhideWhenUsed/>
   </w:style>
-  <w:style w:type="table" w:default="1" w:styleId="Standardowy">
+  <w:style w:type="table" w:default="1" w:styleId="TableNormal">
     <w:name w:val="Normal Table"/>
     <w:uiPriority w:val="99"/>
     <w:semiHidden/>
@@ -741,17 +1152,17 @@
       </w:tblCellMar>
     </w:tblPr>
   </w:style>
-  <w:style w:type="numbering" w:default="1" w:styleId="Bezlisty">
+  <w:style w:type="numbering" w:default="1" w:styleId="NoList">
     <w:name w:val="No List"/>
     <w:uiPriority w:val="99"/>
     <w:semiHidden/>
     <w:unhideWhenUsed/>
   </w:style>
-  <w:style w:type="paragraph" w:styleId="Tytu">
+  <w:style w:type="paragraph" w:styleId="Title">
     <w:name w:val="Title"/>
-    <w:basedOn w:val="Normalny"/>
-    <w:next w:val="Normalny"/>
-    <w:link w:val="TytuZnak"/>
+    <w:basedOn w:val="Normal"/>
+    <w:next w:val="Normal"/>
+    <w:link w:val="TitleChar"/>
     <w:uiPriority w:val="10"/>
     <w:qFormat/>
     <w:rsid w:val="00875674"/>
@@ -767,10 +1178,10 @@
       <w:szCs w:val="56"/>
     </w:rPr>
   </w:style>
-  <w:style w:type="character" w:customStyle="1" w:styleId="TytuZnak">
-    <w:name w:val="Tytuł Znak"/>
-    <w:basedOn w:val="Domylnaczcionkaakapitu"/>
-    <w:link w:val="Tytu"/>
+  <w:style w:type="character" w:customStyle="1" w:styleId="TitleChar">
+    <w:name w:val="Title Char"/>
+    <w:basedOn w:val="DefaultParagraphFont"/>
+    <w:link w:val="Title"/>
     <w:uiPriority w:val="10"/>
     <w:rsid w:val="00875674"/>
     <w:rPr>
@@ -781,9 +1192,9 @@
       <w:szCs w:val="56"/>
     </w:rPr>
   </w:style>
-  <w:style w:type="paragraph" w:styleId="Akapitzlist">
+  <w:style w:type="paragraph" w:styleId="ListParagraph">
     <w:name w:val="List Paragraph"/>
-    <w:basedOn w:val="Normalny"/>
+    <w:basedOn w:val="Normal"/>
     <w:uiPriority w:val="34"/>
     <w:qFormat/>
     <w:rsid w:val="00FB3B12"/>

</xml_diff>